<commit_message>
Thay đổi bố cục 19/11 9:18
</commit_message>
<xml_diff>
--- a/eclipse_code/Quanlikhobai/doc/Bao cao BTL nhom 13.docx
+++ b/eclipse_code/Quanlikhobai/doc/Bao cao BTL nhom 13.docx
@@ -90,7 +90,7 @@
                     <pic:cNvPicPr/>
                   </pic:nvPicPr>
                   <pic:blipFill>
-                    <a:blip r:embed="rId5" cstate="print">
+                    <a:blip r:embed="rId6" cstate="print">
                       <a:extLst>
                         <a:ext uri="{28A0092B-C50C-407E-A947-70E740481C1C}">
                           <a14:useLocalDpi xmlns:a14="http://schemas.microsoft.com/office/drawing/2010/main" val="0"/>
@@ -274,11 +274,6 @@
               <w:t>)</w:t>
             </w:r>
           </w:p>
-        </w:tc>
-        <w:tc>
-          <w:tcPr>
-            <w:tcW w:w="4482" w:type="dxa"/>
-          </w:tcPr>
           <w:p>
             <w:pPr>
               <w:pStyle w:val="BodyText"/>
@@ -287,6 +282,7 @@
                 <w:iCs/>
                 <w:sz w:val="28"/>
                 <w:szCs w:val="28"/>
+                <w:lang w:val="vi-VN"/>
               </w:rPr>
             </w:pPr>
             <w:r>
@@ -295,40 +291,131 @@
                 <w:sz w:val="28"/>
                 <w:szCs w:val="28"/>
               </w:rPr>
-              <w:t>Cai Việt Hoàng (20168205)</w:t>
-            </w:r>
-          </w:p>
-          <w:p>
-            <w:pPr>
-              <w:pStyle w:val="BodyText"/>
-              <w:jc w:val="left"/>
+              <w:t>L</w:t>
+            </w:r>
+            <w:r>
               <w:rPr>
                 <w:iCs/>
                 <w:sz w:val="28"/>
                 <w:szCs w:val="28"/>
-              </w:rPr>
-            </w:pPr>
-            <w:r>
+                <w:lang w:val="vi-VN"/>
+              </w:rPr>
+              <w:t>ớp VUWIT15</w:t>
+            </w:r>
+          </w:p>
+          <w:p>
+            <w:pPr>
+              <w:pStyle w:val="BodyText"/>
+              <w:jc w:val="left"/>
               <w:rPr>
                 <w:iCs/>
                 <w:sz w:val="28"/>
                 <w:szCs w:val="28"/>
-              </w:rPr>
-              <w:t>Nguyễn Thành Nam (2016</w:t>
-            </w:r>
+                <w:lang w:val="vi-VN"/>
+              </w:rPr>
+            </w:pPr>
             <w:r>
               <w:rPr>
                 <w:iCs/>
                 <w:sz w:val="28"/>
                 <w:szCs w:val="28"/>
-              </w:rPr>
-              <w:t>8751</w:t>
+                <w:lang w:val="vi-VN"/>
+              </w:rPr>
+              <w:t xml:space="preserve">Mã </w:t>
             </w:r>
             <w:r>
               <w:rPr>
                 <w:iCs/>
                 <w:sz w:val="28"/>
                 <w:szCs w:val="28"/>
+                <w:lang w:val="vi-VN"/>
+              </w:rPr>
+              <w:t xml:space="preserve">lớp: </w:t>
+            </w:r>
+            <w:r>
+              <w:rPr>
+                <w:iCs/>
+                <w:sz w:val="28"/>
+                <w:szCs w:val="28"/>
+                <w:lang w:val="vi-VN"/>
+              </w:rPr>
+              <w:t>692538</w:t>
+            </w:r>
+          </w:p>
+          <w:p>
+            <w:pPr>
+              <w:pStyle w:val="BodyText"/>
+              <w:jc w:val="left"/>
+              <w:rPr>
+                <w:iCs/>
+                <w:sz w:val="28"/>
+                <w:szCs w:val="28"/>
+              </w:rPr>
+            </w:pPr>
+            <w:r>
+              <w:rPr>
+                <w:iCs/>
+                <w:sz w:val="28"/>
+                <w:szCs w:val="28"/>
+              </w:rPr>
+              <w:t>IT3100</w:t>
+            </w:r>
+          </w:p>
+        </w:tc>
+        <w:tc>
+          <w:tcPr>
+            <w:tcW w:w="4482" w:type="dxa"/>
+          </w:tcPr>
+          <w:p>
+            <w:pPr>
+              <w:pStyle w:val="BodyText"/>
+              <w:jc w:val="left"/>
+              <w:rPr>
+                <w:iCs/>
+                <w:sz w:val="28"/>
+                <w:szCs w:val="28"/>
+              </w:rPr>
+            </w:pPr>
+            <w:r>
+              <w:rPr>
+                <w:iCs/>
+                <w:sz w:val="28"/>
+                <w:szCs w:val="28"/>
+              </w:rPr>
+              <w:t>Cai Việt Hoàng (20168205)</w:t>
+            </w:r>
+          </w:p>
+          <w:p>
+            <w:pPr>
+              <w:pStyle w:val="BodyText"/>
+              <w:jc w:val="left"/>
+              <w:rPr>
+                <w:iCs/>
+                <w:sz w:val="28"/>
+                <w:szCs w:val="28"/>
+              </w:rPr>
+            </w:pPr>
+            <w:r>
+              <w:rPr>
+                <w:iCs/>
+                <w:sz w:val="28"/>
+                <w:szCs w:val="28"/>
+              </w:rPr>
+              <w:t>Nguyễn Thành Nam (2016</w:t>
+            </w:r>
+            <w:r>
+              <w:rPr>
+                <w:iCs/>
+                <w:sz w:val="28"/>
+                <w:szCs w:val="28"/>
+              </w:rPr>
+              <w:t>8751</w:t>
+            </w:r>
+            <w:r>
+              <w:rPr>
+                <w:iCs/>
+                <w:sz w:val="28"/>
+                <w:szCs w:val="28"/>
               </w:rPr>
               <w:t>)</w:t>
             </w:r>
@@ -339,7 +426,6 @@
     <w:p>
       <w:pPr>
         <w:pStyle w:val="BodyText"/>
-        <w:jc w:val="center"/>
         <w:rPr>
           <w:iCs/>
           <w:sz w:val="28"/>
@@ -405,28 +491,6 @@
     <w:p>
       <w:pPr>
         <w:pStyle w:val="BodyText"/>
-        <w:jc w:val="center"/>
-        <w:rPr>
-          <w:iCs/>
-          <w:sz w:val="28"/>
-          <w:szCs w:val="28"/>
-        </w:rPr>
-      </w:pPr>
-    </w:p>
-    <w:p>
-      <w:pPr>
-        <w:pStyle w:val="BodyText"/>
-        <w:rPr>
-          <w:iCs/>
-          <w:sz w:val="28"/>
-          <w:szCs w:val="28"/>
-        </w:rPr>
-      </w:pPr>
-    </w:p>
-    <w:p>
-      <w:pPr>
-        <w:pStyle w:val="BodyText"/>
-        <w:jc w:val="center"/>
         <w:rPr>
           <w:iCs/>
           <w:sz w:val="28"/>
@@ -511,6 +575,7 @@
           <w:sz w:val="28"/>
           <w:szCs w:val="24"/>
         </w:rPr>
+        <w:lastRenderedPageBreak/>
         <w:t>Phân công thực hiện</w:t>
       </w:r>
     </w:p>
@@ -794,7 +859,7 @@
                 <w:szCs w:val="24"/>
               </w:rPr>
             </w:pPr>
-            <w:hyperlink r:id="rId6" w:history="1">
+            <w:hyperlink r:id="rId7" w:history="1">
               <w:r>
                 <w:rPr>
                   <w:rStyle w:val="Hyperlink"/>
@@ -1410,6 +1475,17 @@
     </w:p>
     <w:p>
       <w:pPr>
+        <w:spacing w:line="276" w:lineRule="auto"/>
+        <w:rPr>
+          <w:b/>
+          <w:bCs/>
+          <w:sz w:val="28"/>
+          <w:szCs w:val="24"/>
+        </w:rPr>
+      </w:pPr>
+    </w:p>
+    <w:p>
+      <w:pPr>
         <w:pStyle w:val="ListParagraph"/>
         <w:numPr>
           <w:ilvl w:val="0"/>
@@ -1769,7 +1845,7 @@
       <w:r>
         <w:t xml:space="preserve">Truy cập trang </w:t>
       </w:r>
-      <w:hyperlink r:id="rId7" w:history="1">
+      <w:hyperlink r:id="rId8" w:history="1">
         <w:r>
           <w:rPr>
             <w:rStyle w:val="Hyperlink"/>
@@ -1810,68 +1886,6 @@
             <wp:extent cx="3612504" cy="1211580"/>
             <wp:effectExtent l="0" t="0" r="7620" b="7620"/>
             <wp:docPr id="1" name="Picture 1"/>
-            <wp:cNvGraphicFramePr>
-              <a:graphicFrameLocks xmlns:a="http://schemas.openxmlformats.org/drawingml/2006/main" noChangeAspect="1"/>
-            </wp:cNvGraphicFramePr>
-            <a:graphic xmlns:a="http://schemas.openxmlformats.org/drawingml/2006/main">
-              <a:graphicData uri="http://schemas.openxmlformats.org/drawingml/2006/picture">
-                <pic:pic xmlns:pic="http://schemas.openxmlformats.org/drawingml/2006/picture">
-                  <pic:nvPicPr>
-                    <pic:cNvPr id="1" name=""/>
-                    <pic:cNvPicPr/>
-                  </pic:nvPicPr>
-                  <pic:blipFill>
-                    <a:blip r:embed="rId8"/>
-                    <a:stretch>
-                      <a:fillRect/>
-                    </a:stretch>
-                  </pic:blipFill>
-                  <pic:spPr>
-                    <a:xfrm>
-                      <a:off x="0" y="0"/>
-                      <a:ext cx="3798256" cy="1273878"/>
-                    </a:xfrm>
-                    <a:prstGeom prst="rect">
-                      <a:avLst/>
-                    </a:prstGeom>
-                  </pic:spPr>
-                </pic:pic>
-              </a:graphicData>
-            </a:graphic>
-          </wp:inline>
-        </w:drawing>
-      </w:r>
-    </w:p>
-    <w:p>
-      <w:pPr>
-        <w:pStyle w:val="ListParagraph"/>
-        <w:spacing w:line="276" w:lineRule="auto"/>
-        <w:ind w:left="0"/>
-      </w:pPr>
-      <w:r>
-        <w:tab/>
-      </w:r>
-      <w:r>
-        <w:tab/>
-        <w:t>. Tải xuống dưới dạng .zip</w:t>
-      </w:r>
-    </w:p>
-    <w:p>
-      <w:pPr>
-        <w:pStyle w:val="ListParagraph"/>
-        <w:spacing w:line="276" w:lineRule="auto"/>
-        <w:ind w:left="0"/>
-        <w:jc w:val="center"/>
-      </w:pPr>
-      <w:r>
-        <w:rPr>
-          <w:noProof/>
-        </w:rPr>
-        <w:drawing>
-          <wp:inline distT="0" distB="0" distL="0" distR="0" wp14:anchorId="1B9ABEDE" wp14:editId="0C92D554">
-            <wp:extent cx="3539696" cy="2072640"/>
-            <wp:effectExtent l="0" t="0" r="3810" b="3810"/>
-            <wp:docPr id="2" name="Picture 2"/>
             <wp:cNvGraphicFramePr>
               <a:graphicFrameLocks xmlns:a="http://schemas.openxmlformats.org/drawingml/2006/main" noChangeAspect="1"/>
             </wp:cNvGraphicFramePr>
@@ -1891,7 +1905,7 @@
                   <pic:spPr>
                     <a:xfrm>
                       <a:off x="0" y="0"/>
-                      <a:ext cx="3702609" cy="2168033"/>
+                      <a:ext cx="3798256" cy="1273878"/>
                     </a:xfrm>
                     <a:prstGeom prst="rect">
                       <a:avLst/>
@@ -1915,7 +1929,7 @@
       </w:r>
       <w:r>
         <w:tab/>
-        <w:t>. Tại giao diện của Eclipse, vào Help chọn Install New Software</w:t>
+        <w:t>. Tải xuống dưới dạng .zip</w:t>
       </w:r>
     </w:p>
     <w:p>
@@ -1929,12 +1943,11 @@
         <w:rPr>
           <w:noProof/>
         </w:rPr>
-        <w:lastRenderedPageBreak/>
         <w:drawing>
-          <wp:inline distT="0" distB="0" distL="0" distR="0" wp14:anchorId="37D6D2EA" wp14:editId="1B6F83AD">
-            <wp:extent cx="3089910" cy="3260778"/>
-            <wp:effectExtent l="0" t="0" r="0" b="0"/>
-            <wp:docPr id="3" name="Picture 3"/>
+          <wp:inline distT="0" distB="0" distL="0" distR="0" wp14:anchorId="1B9ABEDE" wp14:editId="0C92D554">
+            <wp:extent cx="3539696" cy="2072640"/>
+            <wp:effectExtent l="0" t="0" r="3810" b="3810"/>
+            <wp:docPr id="2" name="Picture 2"/>
             <wp:cNvGraphicFramePr>
               <a:graphicFrameLocks xmlns:a="http://schemas.openxmlformats.org/drawingml/2006/main" noChangeAspect="1"/>
             </wp:cNvGraphicFramePr>
@@ -1954,7 +1967,7 @@
                   <pic:spPr>
                     <a:xfrm>
                       <a:off x="0" y="0"/>
-                      <a:ext cx="3112230" cy="3284332"/>
+                      <a:ext cx="3702609" cy="2168033"/>
                     </a:xfrm>
                     <a:prstGeom prst="rect">
                       <a:avLst/>
@@ -1972,8 +1985,14 @@
         <w:pStyle w:val="ListParagraph"/>
         <w:spacing w:line="276" w:lineRule="auto"/>
         <w:ind w:left="0"/>
-        <w:jc w:val="center"/>
-      </w:pPr>
+      </w:pPr>
+      <w:r>
+        <w:tab/>
+      </w:r>
+      <w:r>
+        <w:tab/>
+        <w:t>. Tại giao diện của Eclipse, vào Help chọn Install New Software</w:t>
+      </w:r>
     </w:p>
     <w:p>
       <w:pPr>
@@ -1982,45 +2001,16 @@
         <w:ind w:left="0"/>
         <w:jc w:val="center"/>
       </w:pPr>
-    </w:p>
-    <w:p>
-      <w:pPr>
-        <w:pStyle w:val="ListParagraph"/>
-        <w:spacing w:line="276" w:lineRule="auto"/>
-        <w:ind w:left="0"/>
-        <w:jc w:val="center"/>
-      </w:pPr>
-    </w:p>
-    <w:p>
-      <w:pPr>
-        <w:pStyle w:val="ListParagraph"/>
-        <w:spacing w:line="276" w:lineRule="auto"/>
-        <w:ind w:left="0"/>
-      </w:pPr>
-      <w:r>
-        <w:tab/>
-      </w:r>
-      <w:r>
-        <w:tab/>
-        <w:t>. Chọn add</w:t>
-      </w:r>
-    </w:p>
-    <w:p>
-      <w:pPr>
-        <w:pStyle w:val="ListParagraph"/>
-        <w:spacing w:line="276" w:lineRule="auto"/>
-        <w:ind w:left="0"/>
-        <w:jc w:val="center"/>
-      </w:pPr>
       <w:r>
         <w:rPr>
           <w:noProof/>
         </w:rPr>
+        <w:lastRenderedPageBreak/>
         <w:drawing>
-          <wp:inline distT="0" distB="0" distL="0" distR="0" wp14:anchorId="67B61D4D" wp14:editId="2466D2C1">
-            <wp:extent cx="3031154" cy="1577340"/>
-            <wp:effectExtent l="0" t="0" r="0" b="3810"/>
-            <wp:docPr id="4" name="Picture 4"/>
+          <wp:inline distT="0" distB="0" distL="0" distR="0" wp14:anchorId="37D6D2EA" wp14:editId="1B6F83AD">
+            <wp:extent cx="3089910" cy="3260778"/>
+            <wp:effectExtent l="0" t="0" r="0" b="0"/>
+            <wp:docPr id="3" name="Picture 3"/>
             <wp:cNvGraphicFramePr>
               <a:graphicFrameLocks xmlns:a="http://schemas.openxmlformats.org/drawingml/2006/main" noChangeAspect="1"/>
             </wp:cNvGraphicFramePr>
@@ -2040,7 +2030,7 @@
                   <pic:spPr>
                     <a:xfrm>
                       <a:off x="0" y="0"/>
-                      <a:ext cx="3063992" cy="1594428"/>
+                      <a:ext cx="3112230" cy="3284332"/>
                     </a:xfrm>
                     <a:prstGeom prst="rect">
                       <a:avLst/>
@@ -2058,17 +2048,8 @@
         <w:pStyle w:val="ListParagraph"/>
         <w:spacing w:line="276" w:lineRule="auto"/>
         <w:ind w:left="0"/>
-      </w:pPr>
-      <w:r>
-        <w:tab/>
-      </w:r>
-      <w:r>
-        <w:tab/>
-        <w:t xml:space="preserve">. </w:t>
-      </w:r>
-      <w:r>
-        <w:t>Chọn archive</w:t>
-      </w:r>
+        <w:jc w:val="center"/>
+      </w:pPr>
     </w:p>
     <w:p>
       <w:pPr>
@@ -2077,15 +2058,45 @@
         <w:ind w:left="0"/>
         <w:jc w:val="center"/>
       </w:pPr>
+    </w:p>
+    <w:p>
+      <w:pPr>
+        <w:pStyle w:val="ListParagraph"/>
+        <w:spacing w:line="276" w:lineRule="auto"/>
+        <w:ind w:left="0"/>
+        <w:jc w:val="center"/>
+      </w:pPr>
+    </w:p>
+    <w:p>
+      <w:pPr>
+        <w:pStyle w:val="ListParagraph"/>
+        <w:spacing w:line="276" w:lineRule="auto"/>
+        <w:ind w:left="0"/>
+      </w:pPr>
+      <w:r>
+        <w:tab/>
+      </w:r>
+      <w:r>
+        <w:tab/>
+        <w:t>. Chọn add</w:t>
+      </w:r>
+    </w:p>
+    <w:p>
+      <w:pPr>
+        <w:pStyle w:val="ListParagraph"/>
+        <w:spacing w:line="276" w:lineRule="auto"/>
+        <w:ind w:left="0"/>
+        <w:jc w:val="center"/>
+      </w:pPr>
       <w:r>
         <w:rPr>
           <w:noProof/>
         </w:rPr>
         <w:drawing>
-          <wp:inline distT="0" distB="0" distL="0" distR="0" wp14:anchorId="74E57BBC" wp14:editId="3B8D57DD">
-            <wp:extent cx="4047860" cy="1516380"/>
-            <wp:effectExtent l="0" t="0" r="0" b="7620"/>
-            <wp:docPr id="5" name="Picture 5"/>
+          <wp:inline distT="0" distB="0" distL="0" distR="0" wp14:anchorId="67B61D4D" wp14:editId="2466D2C1">
+            <wp:extent cx="3031154" cy="1577340"/>
+            <wp:effectExtent l="0" t="0" r="0" b="3810"/>
+            <wp:docPr id="4" name="Picture 4"/>
             <wp:cNvGraphicFramePr>
               <a:graphicFrameLocks xmlns:a="http://schemas.openxmlformats.org/drawingml/2006/main" noChangeAspect="1"/>
             </wp:cNvGraphicFramePr>
@@ -2105,6 +2116,71 @@
                   <pic:spPr>
                     <a:xfrm>
                       <a:off x="0" y="0"/>
+                      <a:ext cx="3063992" cy="1594428"/>
+                    </a:xfrm>
+                    <a:prstGeom prst="rect">
+                      <a:avLst/>
+                    </a:prstGeom>
+                  </pic:spPr>
+                </pic:pic>
+              </a:graphicData>
+            </a:graphic>
+          </wp:inline>
+        </w:drawing>
+      </w:r>
+    </w:p>
+    <w:p>
+      <w:pPr>
+        <w:pStyle w:val="ListParagraph"/>
+        <w:spacing w:line="276" w:lineRule="auto"/>
+        <w:ind w:left="0"/>
+      </w:pPr>
+      <w:r>
+        <w:tab/>
+      </w:r>
+      <w:r>
+        <w:tab/>
+        <w:t xml:space="preserve">. </w:t>
+      </w:r>
+      <w:r>
+        <w:t>Chọn archive</w:t>
+      </w:r>
+    </w:p>
+    <w:p>
+      <w:pPr>
+        <w:pStyle w:val="ListParagraph"/>
+        <w:spacing w:line="276" w:lineRule="auto"/>
+        <w:ind w:left="0"/>
+        <w:jc w:val="center"/>
+      </w:pPr>
+      <w:r>
+        <w:rPr>
+          <w:noProof/>
+        </w:rPr>
+        <w:drawing>
+          <wp:inline distT="0" distB="0" distL="0" distR="0" wp14:anchorId="74E57BBC" wp14:editId="3B8D57DD">
+            <wp:extent cx="4047860" cy="1516380"/>
+            <wp:effectExtent l="0" t="0" r="0" b="7620"/>
+            <wp:docPr id="5" name="Picture 5"/>
+            <wp:cNvGraphicFramePr>
+              <a:graphicFrameLocks xmlns:a="http://schemas.openxmlformats.org/drawingml/2006/main" noChangeAspect="1"/>
+            </wp:cNvGraphicFramePr>
+            <a:graphic xmlns:a="http://schemas.openxmlformats.org/drawingml/2006/main">
+              <a:graphicData uri="http://schemas.openxmlformats.org/drawingml/2006/picture">
+                <pic:pic xmlns:pic="http://schemas.openxmlformats.org/drawingml/2006/picture">
+                  <pic:nvPicPr>
+                    <pic:cNvPr id="1" name=""/>
+                    <pic:cNvPicPr/>
+                  </pic:nvPicPr>
+                  <pic:blipFill>
+                    <a:blip r:embed="rId13"/>
+                    <a:stretch>
+                      <a:fillRect/>
+                    </a:stretch>
+                  </pic:blipFill>
+                  <pic:spPr>
+                    <a:xfrm>
+                      <a:off x="0" y="0"/>
                       <a:ext cx="4169048" cy="1561779"/>
                     </a:xfrm>
                     <a:prstGeom prst="rect">
@@ -2233,7 +2309,7 @@
       <w:r>
         <w:t xml:space="preserve">. Vào trang: </w:t>
       </w:r>
-      <w:hyperlink r:id="rId13" w:history="1">
+      <w:hyperlink r:id="rId14" w:history="1">
         <w:r>
           <w:rPr>
             <w:rStyle w:val="Hyperlink"/>
@@ -2283,7 +2359,7 @@
                     <pic:cNvPicPr/>
                   </pic:nvPicPr>
                   <pic:blipFill>
-                    <a:blip r:embed="rId14"/>
+                    <a:blip r:embed="rId15"/>
                     <a:stretch>
                       <a:fillRect/>
                     </a:stretch>
@@ -2398,7 +2474,7 @@
       <w:r>
         <w:t xml:space="preserve">Link tải: </w:t>
       </w:r>
-      <w:hyperlink r:id="rId15" w:tgtFrame="blank" w:history="1">
+      <w:hyperlink r:id="rId16" w:tgtFrame="blank" w:history="1">
         <w:r>
           <w:rPr>
             <w:rStyle w:val="Hyperlink"/>
@@ -2539,7 +2615,7 @@
                     <pic:cNvPicPr/>
                   </pic:nvPicPr>
                   <pic:blipFill>
-                    <a:blip r:embed="rId16"/>
+                    <a:blip r:embed="rId17"/>
                     <a:stretch>
                       <a:fillRect/>
                     </a:stretch>
@@ -2701,8 +2777,6 @@
             <w:r>
               <w:t>.</w:t>
             </w:r>
-            <w:bookmarkStart w:id="0" w:name="_GoBack"/>
-            <w:bookmarkEnd w:id="0"/>
           </w:p>
         </w:tc>
         <w:tc>
@@ -2748,13 +2822,15 @@
               <w:jc w:val="both"/>
             </w:pPr>
             <w:r>
-              <w:t>. Hàm khởi tạo Connector</w:t>
-            </w:r>
-            <w:r>
-              <w:t>()</w:t>
-            </w:r>
-            <w:r>
-              <w:t>: cho phép thiết lập kết nối</w:t>
+              <w:t xml:space="preserve">. Hàm khởi tạo </w:t>
+            </w:r>
+            <w:proofErr w:type="gramStart"/>
+            <w:r>
+              <w:t>Connector(</w:t>
+            </w:r>
+            <w:proofErr w:type="gramEnd"/>
+            <w:r>
+              <w:t>): cho phép thiết lập kết nối</w:t>
             </w:r>
             <w:r>
               <w:t>.</w:t>
@@ -2770,13 +2846,15 @@
               </w:rPr>
             </w:pPr>
             <w:r>
-              <w:t>. Phương thức getInstance</w:t>
-            </w:r>
-            <w:r>
-              <w:t>()</w:t>
-            </w:r>
-            <w:r>
-              <w:t>: thực thi Singleton Pattern theo Lazy Initialization</w:t>
+              <w:t xml:space="preserve">. Phương thức </w:t>
+            </w:r>
+            <w:proofErr w:type="gramStart"/>
+            <w:r>
+              <w:t>getInstance(</w:t>
+            </w:r>
+            <w:proofErr w:type="gramEnd"/>
+            <w:r>
+              <w:t>): thực thi Singleton Pattern theo Lazy Initialization</w:t>
             </w:r>
             <w:r>
               <w:t>.</w:t>
@@ -2880,13 +2958,15 @@
               <w:jc w:val="both"/>
             </w:pPr>
             <w:r>
-              <w:t>. insertHD</w:t>
-            </w:r>
-            <w:r>
-              <w:t>()</w:t>
-            </w:r>
-            <w:r>
-              <w:t>: truy vấn thêm hợp đồng</w:t>
+              <w:t xml:space="preserve">. </w:t>
+            </w:r>
+            <w:proofErr w:type="gramStart"/>
+            <w:r>
+              <w:t>insertHD(</w:t>
+            </w:r>
+            <w:proofErr w:type="gramEnd"/>
+            <w:r>
+              <w:t>): truy vấn thêm hợp đồng</w:t>
             </w:r>
             <w:r>
               <w:t>.</w:t>
@@ -2898,13 +2978,15 @@
               <w:jc w:val="both"/>
             </w:pPr>
             <w:r>
-              <w:t>. deleteHD</w:t>
-            </w:r>
-            <w:r>
-              <w:t>()</w:t>
-            </w:r>
-            <w:r>
-              <w:t>: truy vấn xoá hợp đồng</w:t>
+              <w:t xml:space="preserve">. </w:t>
+            </w:r>
+            <w:proofErr w:type="gramStart"/>
+            <w:r>
+              <w:t>deleteHD(</w:t>
+            </w:r>
+            <w:proofErr w:type="gramEnd"/>
+            <w:r>
+              <w:t>): truy vấn xoá hợp đồng</w:t>
             </w:r>
             <w:r>
               <w:t>.</w:t>
@@ -2916,7 +2998,15 @@
               <w:jc w:val="both"/>
             </w:pPr>
             <w:r>
-              <w:t>. updateHD(): truy vấn sửa hợp đồng</w:t>
+              <w:t xml:space="preserve">. </w:t>
+            </w:r>
+            <w:proofErr w:type="gramStart"/>
+            <w:r>
+              <w:t>updateHD(</w:t>
+            </w:r>
+            <w:proofErr w:type="gramEnd"/>
+            <w:r>
+              <w:t>): truy vấn sửa hợp đồng</w:t>
             </w:r>
             <w:r>
               <w:t>.</w:t>
@@ -3031,7 +3121,15 @@
               </w:rPr>
             </w:pPr>
             <w:r>
-              <w:t>. bsSearchResult(): truy vấn trả về kết quả tìm kiếm biển số</w:t>
+              <w:t xml:space="preserve">. </w:t>
+            </w:r>
+            <w:proofErr w:type="gramStart"/>
+            <w:r>
+              <w:t>bsSearchResult(</w:t>
+            </w:r>
+            <w:proofErr w:type="gramEnd"/>
+            <w:r>
+              <w:t>): truy vấn trả về kết quả tìm kiếm biển số</w:t>
             </w:r>
             <w:r>
               <w:t>.</w:t>
@@ -3044,7 +3142,15 @@
             </w:pPr>
             <w:r>
               <w:lastRenderedPageBreak/>
-              <w:t>. lxSearchResult(): truy vấn trả về kết quả tìm kiếm loại xe</w:t>
+              <w:t xml:space="preserve">. </w:t>
+            </w:r>
+            <w:proofErr w:type="gramStart"/>
+            <w:r>
+              <w:t>lxSearchResult(</w:t>
+            </w:r>
+            <w:proofErr w:type="gramEnd"/>
+            <w:r>
+              <w:t>): truy vấn trả về kết quả tìm kiếm loại xe</w:t>
             </w:r>
             <w:r>
               <w:t>.</w:t>
@@ -3056,7 +3162,15 @@
               <w:jc w:val="both"/>
             </w:pPr>
             <w:r>
-              <w:t>. tcxSearchResult(): truy vấn trả về kết quả tìm kiếm tên chủ xe.</w:t>
+              <w:t xml:space="preserve">. </w:t>
+            </w:r>
+            <w:proofErr w:type="gramStart"/>
+            <w:r>
+              <w:t>tcxSearchResult(</w:t>
+            </w:r>
+            <w:proofErr w:type="gramEnd"/>
+            <w:r>
+              <w:t>): truy vấn trả về kết quả tìm kiếm tên chủ xe.</w:t>
             </w:r>
           </w:p>
         </w:tc>
@@ -3146,7 +3260,15 @@
               <w:jc w:val="both"/>
             </w:pPr>
             <w:r>
-              <w:t>. refreseTable(): truy vấn trả về kết quả lên một table, đồng thời làm mới nó</w:t>
+              <w:t xml:space="preserve">. </w:t>
+            </w:r>
+            <w:proofErr w:type="gramStart"/>
+            <w:r>
+              <w:t>refreseTable(</w:t>
+            </w:r>
+            <w:proofErr w:type="gramEnd"/>
+            <w:r>
+              <w:t>): truy vấn trả về kết quả lên một table, đồng thời làm mới nó</w:t>
             </w:r>
             <w:r>
               <w:t>.</w:t>
@@ -3158,7 +3280,15 @@
               <w:jc w:val="both"/>
             </w:pPr>
             <w:r>
-              <w:t>. selectRow(): truy vấn trả về giá trị của một sự lựa chọn trong hàng của table</w:t>
+              <w:t xml:space="preserve">. </w:t>
+            </w:r>
+            <w:proofErr w:type="gramStart"/>
+            <w:r>
+              <w:t>selectRow(</w:t>
+            </w:r>
+            <w:proofErr w:type="gramEnd"/>
+            <w:r>
+              <w:t>): truy vấn trả về giá trị của một sự lựa chọn trong hàng của table</w:t>
             </w:r>
             <w:r>
               <w:t>.</w:t>
@@ -3170,7 +3300,15 @@
               <w:jc w:val="both"/>
             </w:pPr>
             <w:r>
-              <w:t>. duplicateBSSQL(): truy vấn tìm biển số xe bị trùng lặp</w:t>
+              <w:t xml:space="preserve">. </w:t>
+            </w:r>
+            <w:proofErr w:type="gramStart"/>
+            <w:r>
+              <w:t>duplicateBSSQL(</w:t>
+            </w:r>
+            <w:proofErr w:type="gramEnd"/>
+            <w:r>
+              <w:t>): truy vấn tìm biển số xe bị trùng lặp</w:t>
             </w:r>
             <w:r>
               <w:t>.</w:t>
@@ -3182,7 +3320,15 @@
               <w:jc w:val="both"/>
             </w:pPr>
             <w:r>
-              <w:t>. sqlCalVehicle(): truy vấn đếm xem có bao nhiêu phương tiện đang gửi</w:t>
+              <w:t xml:space="preserve">. </w:t>
+            </w:r>
+            <w:proofErr w:type="gramStart"/>
+            <w:r>
+              <w:t>sqlCalVehicle(</w:t>
+            </w:r>
+            <w:proofErr w:type="gramEnd"/>
+            <w:r>
+              <w:t>): truy vấn đếm xem có bao nhiêu phương tiện đang gửi</w:t>
             </w:r>
             <w:r>
               <w:t>.</w:t>
@@ -3281,7 +3427,15 @@
               <w:jc w:val="both"/>
             </w:pPr>
             <w:r>
-              <w:t>. removeField(): phương thức trừu tượng thể hiện khả năng xoá trường</w:t>
+              <w:t xml:space="preserve">. </w:t>
+            </w:r>
+            <w:proofErr w:type="gramStart"/>
+            <w:r>
+              <w:t>removeField(</w:t>
+            </w:r>
+            <w:proofErr w:type="gramEnd"/>
+            <w:r>
+              <w:t>): phương thức trừu tượng thể hiện khả năng xoá trường</w:t>
             </w:r>
             <w:r>
               <w:t>.</w:t>
@@ -4105,7 +4259,7 @@
                     <pic:cNvPicPr/>
                   </pic:nvPicPr>
                   <pic:blipFill>
-                    <a:blip r:embed="rId17" cstate="print">
+                    <a:blip r:embed="rId18" cstate="print">
                       <a:extLst>
                         <a:ext uri="{28A0092B-C50C-407E-A947-70E740481C1C}">
                           <a14:useLocalDpi xmlns:a14="http://schemas.microsoft.com/office/drawing/2010/main" val="0"/>
@@ -4136,6 +4290,34 @@
       <w:pPr>
         <w:spacing w:after="160" w:line="259" w:lineRule="auto"/>
       </w:pPr>
+    </w:p>
+    <w:p>
+      <w:pPr>
+        <w:pStyle w:val="ListParagraph"/>
+        <w:numPr>
+          <w:ilvl w:val="2"/>
+          <w:numId w:val="4"/>
+        </w:numPr>
+        <w:spacing w:after="160" w:line="259" w:lineRule="auto"/>
+        <w:rPr>
+          <w:b/>
+          <w:bCs/>
+        </w:rPr>
+      </w:pPr>
+      <w:r>
+        <w:rPr>
+          <w:b/>
+          <w:bCs/>
+        </w:rPr>
+        <w:t>Giao diện chương trình</w:t>
+      </w:r>
+    </w:p>
+    <w:p>
+      <w:pPr>
+        <w:spacing w:after="160" w:line="259" w:lineRule="auto"/>
+      </w:pPr>
+      <w:bookmarkStart w:id="0" w:name="_GoBack"/>
+      <w:bookmarkEnd w:id="0"/>
     </w:p>
     <w:p>
       <w:pPr>
@@ -6099,4 +6281,16 @@
     </a:ext>
   </a:extLst>
 </a:theme>
+</file>
+
+<file path=customXml/item1.xml><?xml version="1.0" encoding="utf-8"?>
+<b:Sources xmlns:b="http://schemas.openxmlformats.org/officeDocument/2006/bibliography" xmlns="http://schemas.openxmlformats.org/officeDocument/2006/bibliography" SelectedStyle="\APASixthEditionOfficeOnline.xsl" StyleName="APA" Version="6"/>
+</file>
+
+<file path=customXml/itemProps1.xml><?xml version="1.0" encoding="utf-8"?>
+<ds:datastoreItem xmlns:ds="http://schemas.openxmlformats.org/officeDocument/2006/customXml" ds:itemID="{ACF8577D-B49F-43D3-8628-E3A075006476}">
+  <ds:schemaRefs>
+    <ds:schemaRef ds:uri="http://schemas.openxmlformats.org/officeDocument/2006/bibliography"/>
+  </ds:schemaRefs>
+</ds:datastoreItem>
 </file>
</xml_diff>

<commit_message>
Cập nhật 19/11 10:02
</commit_message>
<xml_diff>
--- a/eclipse_code/Quanlikhobai/doc/Bao cao BTL nhom 13.docx
+++ b/eclipse_code/Quanlikhobai/doc/Bao cao BTL nhom 13.docx
@@ -4237,6 +4237,7 @@
           <w:bCs/>
         </w:rPr>
       </w:pPr>
+      <w:bookmarkStart w:id="0" w:name="_GoBack"/>
       <w:r>
         <w:rPr>
           <w:b/>
@@ -4244,10 +4245,10 @@
           <w:noProof/>
         </w:rPr>
         <w:drawing>
-          <wp:inline distT="0" distB="0" distL="0" distR="0" wp14:anchorId="318F481E" wp14:editId="0106D07E">
-            <wp:extent cx="6263640" cy="3746500"/>
-            <wp:effectExtent l="0" t="0" r="0" b="0"/>
-            <wp:docPr id="9" name="Picture 9" descr="A close up of a sign&#10;&#10;Description automatically generated"/>
+          <wp:inline distT="0" distB="0" distL="0" distR="0" wp14:anchorId="688B42E1" wp14:editId="60DFCD79">
+            <wp:extent cx="6263640" cy="4150995"/>
+            <wp:effectExtent l="0" t="0" r="3810" b="1905"/>
+            <wp:docPr id="8" name="Picture 8"/>
             <wp:cNvGraphicFramePr>
               <a:graphicFrameLocks xmlns:a="http://schemas.openxmlformats.org/drawingml/2006/main" noChangeAspect="1"/>
             </wp:cNvGraphicFramePr>
@@ -4255,7 +4256,7 @@
               <a:graphicData uri="http://schemas.openxmlformats.org/drawingml/2006/picture">
                 <pic:pic xmlns:pic="http://schemas.openxmlformats.org/drawingml/2006/picture">
                   <pic:nvPicPr>
-                    <pic:cNvPr id="9" name="So do luong.png"/>
+                    <pic:cNvPr id="8" name="So do luong.png"/>
                     <pic:cNvPicPr/>
                   </pic:nvPicPr>
                   <pic:blipFill>
@@ -4273,7 +4274,7 @@
                   <pic:spPr>
                     <a:xfrm>
                       <a:off x="0" y="0"/>
-                      <a:ext cx="6263640" cy="3746500"/>
+                      <a:ext cx="6263640" cy="4150995"/>
                     </a:xfrm>
                     <a:prstGeom prst="rect">
                       <a:avLst/>
@@ -4285,6 +4286,7 @@
           </wp:inline>
         </w:drawing>
       </w:r>
+      <w:bookmarkEnd w:id="0"/>
     </w:p>
     <w:p>
       <w:pPr>
@@ -4316,8 +4318,6 @@
       <w:pPr>
         <w:spacing w:after="160" w:line="259" w:lineRule="auto"/>
       </w:pPr>
-      <w:bookmarkStart w:id="0" w:name="_GoBack"/>
-      <w:bookmarkEnd w:id="0"/>
     </w:p>
     <w:p>
       <w:pPr>
@@ -6288,7 +6288,7 @@
 </file>
 
 <file path=customXml/itemProps1.xml><?xml version="1.0" encoding="utf-8"?>
-<ds:datastoreItem xmlns:ds="http://schemas.openxmlformats.org/officeDocument/2006/customXml" ds:itemID="{ACF8577D-B49F-43D3-8628-E3A075006476}">
+<ds:datastoreItem xmlns:ds="http://schemas.openxmlformats.org/officeDocument/2006/customXml" ds:itemID="{77F32D53-25B9-40A7-B7FD-81A102FA06D5}">
   <ds:schemaRefs>
     <ds:schemaRef ds:uri="http://schemas.openxmlformats.org/officeDocument/2006/bibliography"/>
   </ds:schemaRefs>

</xml_diff>